<commit_message>
completed till day 5
</commit_message>
<xml_diff>
--- a/asserts/CHILDHOOD CANCER NUGGETS september 2022.docx
+++ b/asserts/CHILDHOOD CANCER NUGGETS september 2022.docx
@@ -271,7 +271,23 @@
           <w:sz w:val="28"/>
           <w:szCs w:val="28"/>
         </w:rPr>
-        <w:t>muscle, skin and bone</w:t>
+        <w:t>muscle, skin</w:t>
+      </w:r>
+      <w:r>
+        <w:rPr>
+          <w:rFonts w:ascii="Times New Roman" w:hAnsi="Times New Roman" w:cs="Times New Roman"/>
+          <w:sz w:val="28"/>
+          <w:szCs w:val="28"/>
+        </w:rPr>
+        <w:t>,</w:t>
+      </w:r>
+      <w:r>
+        <w:rPr>
+          <w:rFonts w:ascii="Times New Roman" w:hAnsi="Times New Roman" w:cs="Times New Roman"/>
+          <w:sz w:val="28"/>
+          <w:szCs w:val="28"/>
+        </w:rPr>
+        <w:t xml:space="preserve"> and bone</w:t>
       </w:r>
     </w:p>
     <w:p>
@@ -315,7 +331,23 @@
           <w:sz w:val="28"/>
           <w:szCs w:val="28"/>
         </w:rPr>
-        <w:t>8 of 10 children with cancer survive in high income countries.</w:t>
+        <w:t xml:space="preserve">8 of 10 children with cancer survive in </w:t>
+      </w:r>
+      <w:r>
+        <w:rPr>
+          <w:rFonts w:ascii="Times New Roman" w:hAnsi="Times New Roman" w:cs="Times New Roman"/>
+          <w:sz w:val="28"/>
+          <w:szCs w:val="28"/>
+        </w:rPr>
+        <w:t>high-income</w:t>
+      </w:r>
+      <w:r>
+        <w:rPr>
+          <w:rFonts w:ascii="Times New Roman" w:hAnsi="Times New Roman" w:cs="Times New Roman"/>
+          <w:sz w:val="28"/>
+          <w:szCs w:val="28"/>
+        </w:rPr>
+        <w:t xml:space="preserve"> countries.</w:t>
       </w:r>
     </w:p>
     <w:p>
@@ -337,29 +369,61 @@
           <w:sz w:val="28"/>
           <w:szCs w:val="28"/>
         </w:rPr>
-        <w:t>Unfortunately, in low middle income countries like Ghana, 2-4/10 children survive cancer</w:t>
-      </w:r>
-    </w:p>
-    <w:p>
-      <w:pPr>
-        <w:pStyle w:val="ListParagraph"/>
-        <w:numPr>
-          <w:ilvl w:val="0"/>
-          <w:numId w:val="2"/>
-        </w:numPr>
-        <w:rPr>
-          <w:rFonts w:ascii="Times New Roman" w:hAnsi="Times New Roman" w:cs="Times New Roman"/>
-          <w:sz w:val="28"/>
-          <w:szCs w:val="28"/>
-        </w:rPr>
-      </w:pPr>
-      <w:r>
-        <w:rPr>
-          <w:rFonts w:ascii="Times New Roman" w:hAnsi="Times New Roman" w:cs="Times New Roman"/>
-          <w:sz w:val="28"/>
-          <w:szCs w:val="28"/>
-        </w:rPr>
-        <w:t>To bridge the gap between the survival rate in High Income Countries and Low Middle-Income Countries like Ghana, we need to detect the disease early.</w:t>
+        <w:t xml:space="preserve">Unfortunately, in </w:t>
+      </w:r>
+      <w:r>
+        <w:rPr>
+          <w:rFonts w:ascii="Times New Roman" w:hAnsi="Times New Roman" w:cs="Times New Roman"/>
+          <w:sz w:val="28"/>
+          <w:szCs w:val="28"/>
+        </w:rPr>
+        <w:t>low-middle-income</w:t>
+      </w:r>
+      <w:r>
+        <w:rPr>
+          <w:rFonts w:ascii="Times New Roman" w:hAnsi="Times New Roman" w:cs="Times New Roman"/>
+          <w:sz w:val="28"/>
+          <w:szCs w:val="28"/>
+        </w:rPr>
+        <w:t xml:space="preserve"> countries like Ghana, 2-4/10 children survive cancer</w:t>
+      </w:r>
+    </w:p>
+    <w:p>
+      <w:pPr>
+        <w:pStyle w:val="ListParagraph"/>
+        <w:numPr>
+          <w:ilvl w:val="0"/>
+          <w:numId w:val="2"/>
+        </w:numPr>
+        <w:rPr>
+          <w:rFonts w:ascii="Times New Roman" w:hAnsi="Times New Roman" w:cs="Times New Roman"/>
+          <w:sz w:val="28"/>
+          <w:szCs w:val="28"/>
+        </w:rPr>
+      </w:pPr>
+      <w:r>
+        <w:rPr>
+          <w:rFonts w:ascii="Times New Roman" w:hAnsi="Times New Roman" w:cs="Times New Roman"/>
+          <w:sz w:val="28"/>
+          <w:szCs w:val="28"/>
+        </w:rPr>
+        <w:t xml:space="preserve">To bridge the gap between the survival rate in </w:t>
+      </w:r>
+      <w:r>
+        <w:rPr>
+          <w:rFonts w:ascii="Times New Roman" w:hAnsi="Times New Roman" w:cs="Times New Roman"/>
+          <w:sz w:val="28"/>
+          <w:szCs w:val="28"/>
+        </w:rPr>
+        <w:t>High-Income</w:t>
+      </w:r>
+      <w:r>
+        <w:rPr>
+          <w:rFonts w:ascii="Times New Roman" w:hAnsi="Times New Roman" w:cs="Times New Roman"/>
+          <w:sz w:val="28"/>
+          <w:szCs w:val="28"/>
+        </w:rPr>
+        <w:t xml:space="preserve"> Countries and Low Middle-Income Countries like Ghana, we need to detect the disease early.</w:t>
       </w:r>
     </w:p>
     <w:p>
@@ -2170,6 +2234,7 @@
     <w:lsdException w:name="HTML Sample" w:semiHidden="1" w:unhideWhenUsed="1"/>
     <w:lsdException w:name="HTML Typewriter" w:semiHidden="1" w:unhideWhenUsed="1"/>
     <w:lsdException w:name="HTML Variable" w:semiHidden="1" w:unhideWhenUsed="1"/>
+    <w:lsdException w:name="Normal Table" w:semiHidden="1" w:unhideWhenUsed="1"/>
     <w:lsdException w:name="annotation subject" w:semiHidden="1" w:unhideWhenUsed="1"/>
     <w:lsdException w:name="No List" w:semiHidden="1" w:unhideWhenUsed="1"/>
     <w:lsdException w:name="Outline List 1" w:semiHidden="1" w:unhideWhenUsed="1"/>
@@ -2212,8 +2277,11 @@
     <w:lsdException w:name="Table Contemporary" w:semiHidden="1" w:unhideWhenUsed="1"/>
     <w:lsdException w:name="Table Elegant" w:semiHidden="1" w:unhideWhenUsed="1"/>
     <w:lsdException w:name="Table Professional" w:semiHidden="1" w:unhideWhenUsed="1"/>
+    <w:lsdException w:name="Table Subtle 1" w:semiHidden="1" w:unhideWhenUsed="1"/>
     <w:lsdException w:name="Table Subtle 2" w:semiHidden="1" w:unhideWhenUsed="1"/>
     <w:lsdException w:name="Table Web 1" w:semiHidden="1" w:unhideWhenUsed="1"/>
+    <w:lsdException w:name="Table Web 2" w:semiHidden="1" w:unhideWhenUsed="1"/>
+    <w:lsdException w:name="Table Web 3" w:semiHidden="1" w:unhideWhenUsed="1"/>
     <w:lsdException w:name="Balloon Text" w:semiHidden="1" w:unhideWhenUsed="1"/>
     <w:lsdException w:name="Table Grid" w:uiPriority="39"/>
     <w:lsdException w:name="Table Theme" w:semiHidden="1" w:unhideWhenUsed="1"/>

</xml_diff>